<commit_message>
add power BI report
</commit_message>
<xml_diff>
--- a/FINAL RESULT/Etapes Analyses.docx
+++ b/FINAL RESULT/Etapes Analyses.docx
@@ -1505,6 +1505,24 @@
           <w:noProof/>
           <w:u w:val="single"/>
         </w:rPr>
+        <w:t>WorldCupMatches.csv</w:t>
+      </w:r>
+      <w:r>
+        <w:rPr>
+          <w:b/>
+          <w:bCs/>
+          <w:noProof/>
+          <w:u w:val="single"/>
+        </w:rPr>
+        <w:t xml:space="preserve"> et </w:t>
+      </w:r>
+      <w:r>
+        <w:rPr>
+          <w:b/>
+          <w:bCs/>
+          <w:noProof/>
+          <w:u w:val="single"/>
+        </w:rPr>
         <w:t>Worl</w:t>
       </w:r>
       <w:r>
@@ -1548,59 +1566,34 @@
           <w:noProof/>
           <w:u w:val="single"/>
         </w:rPr>
-        <w:t xml:space="preserve"> – variable</w:t>
-      </w:r>
-      <w:r>
-        <w:rPr>
-          <w:noProof/>
-          <w:u w:val="single"/>
-        </w:rPr>
-        <w:t xml:space="preserve">s </w:t>
-      </w:r>
-      <w:r>
-        <w:rPr>
-          <w:b/>
-          <w:bCs/>
-          <w:noProof/>
-          <w:u w:val="single"/>
-        </w:rPr>
-        <w:t>Team Initals</w:t>
-      </w:r>
-      <w:r>
-        <w:rPr>
-          <w:b/>
-          <w:bCs/>
-          <w:noProof/>
-          <w:u w:val="single"/>
-        </w:rPr>
-        <w:t xml:space="preserve">, </w:t>
-      </w:r>
-      <w:r>
-        <w:rPr>
-          <w:b/>
-          <w:bCs/>
-          <w:noProof/>
-          <w:u w:val="single"/>
-        </w:rPr>
-        <w:t>Player Name</w:t>
-      </w:r>
-      <w:r>
-        <w:rPr>
-          <w:b/>
-          <w:bCs/>
-          <w:noProof/>
-          <w:u w:val="single"/>
-        </w:rPr>
-        <w:t xml:space="preserve">, </w:t>
-      </w:r>
-      <w:r>
-        <w:rPr>
-          <w:b/>
-          <w:bCs/>
-          <w:noProof/>
-          <w:u w:val="single"/>
-        </w:rPr>
-        <w:t>Event</w:t>
+        <w:t xml:space="preserve"> – </w:t>
+      </w:r>
+      <w:r>
+        <w:rPr>
+          <w:b/>
+          <w:bCs/>
+          <w:noProof/>
+          <w:u w:val="single"/>
+        </w:rPr>
+        <w:t xml:space="preserve">variables </w:t>
+      </w:r>
+      <w:r>
+        <w:rPr>
+          <w:b/>
+          <w:bCs/>
+          <w:noProof/>
+          <w:u w:val="single"/>
+        </w:rPr>
+        <w:t>Year, Home Team Name, Away Team Name, Referee, Match ID,</w:t>
+      </w:r>
+      <w:r>
+        <w:rPr>
+          <w:b/>
+          <w:bCs/>
+          <w:noProof/>
+          <w:u w:val="single"/>
+        </w:rPr>
+        <w:t>Team Initals, Player Name, Event</w:t>
       </w:r>
     </w:p>
     <w:p>
@@ -1621,15 +1614,15 @@
           <w:bCs/>
           <w:noProof/>
         </w:rPr>
-        <w:t>player_most_event</w:t>
-      </w:r>
-      <w:r>
-        <w:rPr>
-          <w:b/>
-          <w:bCs/>
-          <w:noProof/>
-        </w:rPr>
-        <w:t>.py</w:t>
+        <w:t>player_most_event.py</w:t>
+      </w:r>
+      <w:r>
+        <w:rPr>
+          <w:b/>
+          <w:bCs/>
+          <w:noProof/>
+        </w:rPr>
+        <w:t xml:space="preserve"> + rapport power BI</w:t>
       </w:r>
       <w:r>
         <w:rPr>
@@ -1639,1702 +1632,60 @@
       </w:r>
     </w:p>
     <w:p>
-      <w:pPr>
-        <w:rPr>
-          <w:noProof/>
-        </w:rPr>
-      </w:pPr>
-    </w:p>
-    <w:tbl>
-      <w:tblPr>
-        <w:tblStyle w:val="Grilledutableau"/>
-        <w:tblW w:w="9493" w:type="dxa"/>
-        <w:tblLook w:val="04A0" w:firstRow="1" w:lastRow="0" w:firstColumn="1" w:lastColumn="0" w:noHBand="0" w:noVBand="1"/>
-      </w:tblPr>
-      <w:tblGrid>
-        <w:gridCol w:w="854"/>
-        <w:gridCol w:w="8"/>
-        <w:gridCol w:w="3817"/>
-        <w:gridCol w:w="4814"/>
-      </w:tblGrid>
-      <w:tr>
-        <w:tc>
-          <w:tcPr>
-            <w:tcW w:w="848" w:type="dxa"/>
-            <w:gridSpan w:val="2"/>
-          </w:tcPr>
-          <w:p>
-            <w:pPr>
-              <w:rPr>
-                <w:b/>
-                <w:bCs/>
-                <w:noProof/>
-              </w:rPr>
-            </w:pPr>
-            <w:r>
-              <w:rPr>
-                <w:b/>
-                <w:bCs/>
-                <w:noProof/>
-              </w:rPr>
-              <w:t>TEAMS</w:t>
-            </w:r>
-          </w:p>
-        </w:tc>
-        <w:tc>
-          <w:tcPr>
-            <w:tcW w:w="3825" w:type="dxa"/>
-          </w:tcPr>
-          <w:p>
-            <w:pPr>
-              <w:ind w:left="1370"/>
-              <w:rPr>
-                <w:b/>
-                <w:bCs/>
-                <w:noProof/>
-              </w:rPr>
-            </w:pPr>
-            <w:r>
-              <w:rPr>
-                <w:b/>
-                <w:bCs/>
-                <w:noProof/>
-              </w:rPr>
-              <w:t>PLAYER</w:t>
-            </w:r>
-          </w:p>
-        </w:tc>
-        <w:tc>
-          <w:tcPr>
-            <w:tcW w:w="4820" w:type="dxa"/>
-          </w:tcPr>
-          <w:p>
-            <w:pPr>
-              <w:ind w:left="2890"/>
-              <w:rPr>
-                <w:b/>
-                <w:bCs/>
-                <w:noProof/>
-              </w:rPr>
-            </w:pPr>
-            <w:r>
-              <w:rPr>
-                <w:b/>
-                <w:bCs/>
-                <w:noProof/>
-              </w:rPr>
-              <w:t>EVENT</w:t>
-            </w:r>
-          </w:p>
-        </w:tc>
-      </w:tr>
-      <w:tr>
-        <w:tc>
-          <w:tcPr>
-            <w:tcW w:w="848" w:type="dxa"/>
-            <w:gridSpan w:val="2"/>
-          </w:tcPr>
-          <w:p>
-            <w:pPr>
-              <w:rPr>
-                <w:noProof/>
-              </w:rPr>
-            </w:pPr>
-            <w:r>
-              <w:rPr>
-                <w:noProof/>
-              </w:rPr>
-              <w:t>POL</w:t>
-            </w:r>
-          </w:p>
-        </w:tc>
-        <w:tc>
-          <w:tcPr>
-            <w:tcW w:w="3825" w:type="dxa"/>
-          </w:tcPr>
-          <w:p>
-            <w:pPr>
-              <w:ind w:left="600"/>
-              <w:rPr>
-                <w:noProof/>
-              </w:rPr>
-            </w:pPr>
-            <w:r>
-              <w:rPr>
-                <w:noProof/>
-              </w:rPr>
-              <w:t>Ernest WILIMOWSKI</w:t>
-            </w:r>
-          </w:p>
-        </w:tc>
-        <w:tc>
-          <w:tcPr>
-            <w:tcW w:w="4820" w:type="dxa"/>
-          </w:tcPr>
-          <w:p>
-            <w:pPr>
-              <w:ind w:left="1950"/>
-              <w:rPr>
-                <w:noProof/>
-              </w:rPr>
-            </w:pPr>
-            <w:r>
-              <w:rPr>
-                <w:noProof/>
-              </w:rPr>
-              <w:t>G53' G59' G89' G118'</w:t>
-            </w:r>
-          </w:p>
-        </w:tc>
-      </w:tr>
-      <w:tr>
-        <w:tc>
-          <w:tcPr>
-            <w:tcW w:w="848" w:type="dxa"/>
-            <w:gridSpan w:val="2"/>
-          </w:tcPr>
-          <w:p>
-            <w:pPr>
-              <w:rPr>
-                <w:noProof/>
-              </w:rPr>
-            </w:pPr>
-            <w:r>
-              <w:rPr>
-                <w:noProof/>
-              </w:rPr>
-              <w:t>BRA</w:t>
-            </w:r>
-          </w:p>
-        </w:tc>
-        <w:tc>
-          <w:tcPr>
-            <w:tcW w:w="3825" w:type="dxa"/>
-          </w:tcPr>
-          <w:p>
-            <w:pPr>
-              <w:ind w:left="1110"/>
-              <w:rPr>
-                <w:noProof/>
-              </w:rPr>
-            </w:pPr>
-            <w:r>
-              <w:rPr>
-                <w:noProof/>
-              </w:rPr>
-              <w:t>ADEMIR</w:t>
-            </w:r>
-          </w:p>
-        </w:tc>
-        <w:tc>
-          <w:tcPr>
-            <w:tcW w:w="4820" w:type="dxa"/>
-          </w:tcPr>
-          <w:p>
-            <w:pPr>
-              <w:ind w:left="2390"/>
-              <w:rPr>
-                <w:noProof/>
-              </w:rPr>
-            </w:pPr>
-            <w:r>
-              <w:rPr>
-                <w:noProof/>
-              </w:rPr>
-              <w:t>G17' G36' G52' G58'</w:t>
-            </w:r>
-          </w:p>
-        </w:tc>
-      </w:tr>
-      <w:tr>
-        <w:tc>
-          <w:tcPr>
-            <w:tcW w:w="848" w:type="dxa"/>
-            <w:gridSpan w:val="2"/>
-          </w:tcPr>
-          <w:p>
-            <w:pPr>
-              <w:rPr>
-                <w:noProof/>
-              </w:rPr>
-            </w:pPr>
-            <w:r>
-              <w:rPr>
-                <w:noProof/>
-              </w:rPr>
-              <w:t>HUN</w:t>
-            </w:r>
-          </w:p>
-        </w:tc>
-        <w:tc>
-          <w:tcPr>
-            <w:tcW w:w="3825" w:type="dxa"/>
-          </w:tcPr>
-          <w:p>
-            <w:pPr>
-              <w:ind w:left="810"/>
-              <w:rPr>
-                <w:noProof/>
-              </w:rPr>
-            </w:pPr>
-            <w:r>
-              <w:rPr>
-                <w:noProof/>
-              </w:rPr>
-              <w:t>Sandor KOCSIS</w:t>
-            </w:r>
-          </w:p>
-        </w:tc>
-        <w:tc>
-          <w:tcPr>
-            <w:tcW w:w="4820" w:type="dxa"/>
-          </w:tcPr>
-          <w:p>
-            <w:pPr>
-              <w:ind w:left="2370"/>
-              <w:rPr>
-                <w:noProof/>
-              </w:rPr>
-            </w:pPr>
-            <w:r>
-              <w:rPr>
-                <w:noProof/>
-              </w:rPr>
-              <w:t>G3' G21' G69' G78'</w:t>
-            </w:r>
-          </w:p>
-        </w:tc>
-      </w:tr>
-      <w:tr>
-        <w:tc>
-          <w:tcPr>
-            <w:tcW w:w="848" w:type="dxa"/>
-            <w:gridSpan w:val="2"/>
-          </w:tcPr>
-          <w:p>
-            <w:pPr>
-              <w:rPr>
-                <w:noProof/>
-              </w:rPr>
-            </w:pPr>
-            <w:r>
-              <w:rPr>
-                <w:noProof/>
-              </w:rPr>
-              <w:t>FRA</w:t>
-            </w:r>
-          </w:p>
-        </w:tc>
-        <w:tc>
-          <w:tcPr>
-            <w:tcW w:w="3825" w:type="dxa"/>
-          </w:tcPr>
-          <w:p>
-            <w:pPr>
-              <w:ind w:left="740"/>
-              <w:rPr>
-                <w:noProof/>
-              </w:rPr>
-            </w:pPr>
-            <w:r>
-              <w:rPr>
-                <w:noProof/>
-              </w:rPr>
-              <w:t>Just FONTAINE</w:t>
-            </w:r>
-          </w:p>
-        </w:tc>
-        <w:tc>
-          <w:tcPr>
-            <w:tcW w:w="4820" w:type="dxa"/>
-          </w:tcPr>
-          <w:p>
-            <w:pPr>
-              <w:ind w:left="2090"/>
-              <w:rPr>
-                <w:noProof/>
-              </w:rPr>
-            </w:pPr>
-            <w:r>
-              <w:rPr>
-                <w:noProof/>
-              </w:rPr>
-              <w:t>G16' G36' G78' G89'</w:t>
-            </w:r>
-          </w:p>
-        </w:tc>
-      </w:tr>
-      <w:tr>
-        <w:tc>
-          <w:tcPr>
-            <w:tcW w:w="840" w:type="dxa"/>
-          </w:tcPr>
-          <w:p>
-            <w:pPr>
-              <w:rPr>
-                <w:noProof/>
-              </w:rPr>
-            </w:pPr>
-            <w:r>
-              <w:rPr>
-                <w:noProof/>
-              </w:rPr>
-              <w:t>POR</w:t>
-            </w:r>
-          </w:p>
-        </w:tc>
-        <w:tc>
-          <w:tcPr>
-            <w:tcW w:w="3833" w:type="dxa"/>
-            <w:gridSpan w:val="2"/>
-          </w:tcPr>
-          <w:p>
-            <w:pPr>
-              <w:ind w:left="310"/>
-              <w:rPr>
-                <w:noProof/>
-              </w:rPr>
-            </w:pPr>
-            <w:r>
-              <w:rPr>
-                <w:noProof/>
-              </w:rPr>
-              <w:t>EUSEBIO (Eusebio da Silva Ferreira)</w:t>
-            </w:r>
-          </w:p>
-        </w:tc>
-        <w:tc>
-          <w:tcPr>
-            <w:tcW w:w="4820" w:type="dxa"/>
-          </w:tcPr>
-          <w:p>
-            <w:pPr>
-              <w:ind w:left="1740"/>
-              <w:rPr>
-                <w:noProof/>
-              </w:rPr>
-            </w:pPr>
-            <w:r>
-              <w:rPr>
-                <w:noProof/>
-              </w:rPr>
-              <w:t>G27' P43' G56' P59'</w:t>
-            </w:r>
-          </w:p>
-        </w:tc>
-      </w:tr>
-      <w:tr>
-        <w:tc>
-          <w:tcPr>
-            <w:tcW w:w="840" w:type="dxa"/>
-          </w:tcPr>
-          <w:p>
-            <w:pPr>
-              <w:rPr>
-                <w:noProof/>
-              </w:rPr>
-            </w:pPr>
-            <w:r>
-              <w:rPr>
-                <w:noProof/>
-              </w:rPr>
-              <w:t>HUN</w:t>
-            </w:r>
-          </w:p>
-        </w:tc>
-        <w:tc>
-          <w:tcPr>
-            <w:tcW w:w="3833" w:type="dxa"/>
-            <w:gridSpan w:val="2"/>
-          </w:tcPr>
-          <w:p>
-            <w:pPr>
-              <w:ind w:left="900"/>
-              <w:rPr>
-                <w:noProof/>
-              </w:rPr>
-            </w:pPr>
-            <w:r>
-              <w:rPr>
-                <w:noProof/>
-              </w:rPr>
-              <w:t>Laszlo KISS</w:t>
-            </w:r>
-          </w:p>
-        </w:tc>
-        <w:tc>
-          <w:tcPr>
-            <w:tcW w:w="4820" w:type="dxa"/>
-          </w:tcPr>
-          <w:p>
-            <w:pPr>
-              <w:ind w:left="2530"/>
-              <w:rPr>
-                <w:noProof/>
-              </w:rPr>
-            </w:pPr>
-            <w:r>
-              <w:rPr>
-                <w:noProof/>
-              </w:rPr>
-              <w:t>I56' G69' G72' G76'</w:t>
-            </w:r>
-          </w:p>
-        </w:tc>
-      </w:tr>
-      <w:tr>
-        <w:tc>
-          <w:tcPr>
-            <w:tcW w:w="840" w:type="dxa"/>
-          </w:tcPr>
-          <w:p>
-            <w:pPr>
-              <w:rPr>
-                <w:noProof/>
-              </w:rPr>
-            </w:pPr>
-            <w:r>
-              <w:rPr>
-                <w:noProof/>
-              </w:rPr>
-              <w:t>ENG</w:t>
-            </w:r>
-          </w:p>
-        </w:tc>
-        <w:tc>
-          <w:tcPr>
-            <w:tcW w:w="3833" w:type="dxa"/>
-            <w:gridSpan w:val="2"/>
-          </w:tcPr>
-          <w:p>
-            <w:pPr>
-              <w:ind w:left="820"/>
-              <w:rPr>
-                <w:noProof/>
-              </w:rPr>
-            </w:pPr>
-            <w:r>
-              <w:rPr>
-                <w:noProof/>
-              </w:rPr>
-              <w:t>Gary LINEKER</w:t>
-            </w:r>
-          </w:p>
-        </w:tc>
-        <w:tc>
-          <w:tcPr>
-            <w:tcW w:w="4820" w:type="dxa"/>
-          </w:tcPr>
-          <w:p>
-            <w:pPr>
-              <w:ind w:left="2670"/>
-              <w:rPr>
-                <w:noProof/>
-              </w:rPr>
-            </w:pPr>
-            <w:r>
-              <w:rPr>
-                <w:noProof/>
-              </w:rPr>
-              <w:t>G9' G14' G34' O86'</w:t>
-            </w:r>
-          </w:p>
-        </w:tc>
-      </w:tr>
-      <w:tr>
-        <w:tc>
-          <w:tcPr>
-            <w:tcW w:w="840" w:type="dxa"/>
-          </w:tcPr>
-          <w:p>
-            <w:pPr>
-              <w:rPr>
-                <w:noProof/>
-              </w:rPr>
-            </w:pPr>
-            <w:r>
-              <w:rPr>
-                <w:noProof/>
-              </w:rPr>
-              <w:t>ESP</w:t>
-            </w:r>
-          </w:p>
-        </w:tc>
-        <w:tc>
-          <w:tcPr>
-            <w:tcW w:w="3833" w:type="dxa"/>
-            <w:gridSpan w:val="2"/>
-          </w:tcPr>
-          <w:p>
-            <w:pPr>
-              <w:ind w:left="510"/>
-              <w:rPr>
-                <w:noProof/>
-              </w:rPr>
-            </w:pPr>
-            <w:r>
-              <w:rPr>
-                <w:noProof/>
-              </w:rPr>
-              <w:t>Emilio BUTRAGUENO</w:t>
-            </w:r>
-          </w:p>
-        </w:tc>
-        <w:tc>
-          <w:tcPr>
-            <w:tcW w:w="4820" w:type="dxa"/>
-          </w:tcPr>
-          <w:p>
-            <w:pPr>
-              <w:ind w:left="2230"/>
-              <w:rPr>
-                <w:noProof/>
-              </w:rPr>
-            </w:pPr>
-            <w:r>
-              <w:rPr>
-                <w:noProof/>
-              </w:rPr>
-              <w:t>G43' G57' G80' P89'</w:t>
-            </w:r>
-          </w:p>
-        </w:tc>
-      </w:tr>
-      <w:tr>
-        <w:tc>
-          <w:tcPr>
-            <w:tcW w:w="840" w:type="dxa"/>
-          </w:tcPr>
-          <w:p>
-            <w:pPr>
-              <w:rPr>
-                <w:noProof/>
-              </w:rPr>
-            </w:pPr>
-            <w:r>
-              <w:rPr>
-                <w:noProof/>
-              </w:rPr>
-              <w:t>ROU</w:t>
-            </w:r>
-          </w:p>
-        </w:tc>
-        <w:tc>
-          <w:tcPr>
-            <w:tcW w:w="3833" w:type="dxa"/>
-            <w:gridSpan w:val="2"/>
-          </w:tcPr>
-          <w:p>
-            <w:pPr>
-              <w:ind w:left="1090"/>
-              <w:rPr>
-                <w:noProof/>
-              </w:rPr>
-            </w:pPr>
-            <w:r>
-              <w:rPr>
-                <w:noProof/>
-              </w:rPr>
-              <w:t>LACATUS</w:t>
-            </w:r>
-          </w:p>
-        </w:tc>
-        <w:tc>
-          <w:tcPr>
-            <w:tcW w:w="4820" w:type="dxa"/>
-          </w:tcPr>
-          <w:p>
-            <w:pPr>
-              <w:ind w:left="3060"/>
-              <w:rPr>
-                <w:noProof/>
-              </w:rPr>
-            </w:pPr>
-            <w:r>
-              <w:rPr>
-                <w:noProof/>
-              </w:rPr>
-              <w:t>G41' Y44' P55' O87'</w:t>
-            </w:r>
-          </w:p>
-        </w:tc>
-      </w:tr>
-      <w:tr>
-        <w:tc>
-          <w:tcPr>
-            <w:tcW w:w="840" w:type="dxa"/>
-          </w:tcPr>
-          <w:p>
-            <w:pPr>
-              <w:rPr>
-                <w:noProof/>
-              </w:rPr>
-            </w:pPr>
-            <w:r>
-              <w:rPr>
-                <w:noProof/>
-              </w:rPr>
-              <w:t>ROU</w:t>
-            </w:r>
-          </w:p>
-        </w:tc>
-        <w:tc>
-          <w:tcPr>
-            <w:tcW w:w="3833" w:type="dxa"/>
-            <w:gridSpan w:val="2"/>
-          </w:tcPr>
-          <w:p>
-            <w:pPr>
-              <w:ind w:left="640"/>
-              <w:rPr>
-                <w:noProof/>
-              </w:rPr>
-            </w:pPr>
-            <w:r>
-              <w:rPr>
-                <w:noProof/>
-              </w:rPr>
-              <w:t>Florin RADUCIOIU</w:t>
-            </w:r>
-          </w:p>
-        </w:tc>
-        <w:tc>
-          <w:tcPr>
-            <w:tcW w:w="4820" w:type="dxa"/>
-          </w:tcPr>
-          <w:p>
-            <w:pPr>
-              <w:ind w:left="2500"/>
-              <w:rPr>
-                <w:noProof/>
-              </w:rPr>
-            </w:pPr>
-            <w:r>
-              <w:rPr>
-                <w:noProof/>
-              </w:rPr>
-              <w:t>G15' Y39' G89' O90'</w:t>
-            </w:r>
-          </w:p>
-        </w:tc>
-      </w:tr>
-      <w:tr>
-        <w:tc>
-          <w:tcPr>
-            <w:tcW w:w="840" w:type="dxa"/>
-          </w:tcPr>
-          <w:p>
-            <w:pPr>
-              <w:rPr>
-                <w:noProof/>
-              </w:rPr>
-            </w:pPr>
-            <w:r>
-              <w:rPr>
-                <w:noProof/>
-              </w:rPr>
-              <w:t>RUS</w:t>
-            </w:r>
-          </w:p>
-        </w:tc>
-        <w:tc>
-          <w:tcPr>
-            <w:tcW w:w="3833" w:type="dxa"/>
-            <w:gridSpan w:val="2"/>
-          </w:tcPr>
-          <w:p>
-            <w:pPr>
-              <w:ind w:left="800"/>
-              <w:rPr>
-                <w:noProof/>
-              </w:rPr>
-            </w:pPr>
-            <w:r>
-              <w:rPr>
-                <w:noProof/>
-              </w:rPr>
-              <w:t>Oleg SALENKO</w:t>
-            </w:r>
-          </w:p>
-        </w:tc>
-        <w:tc>
-          <w:tcPr>
-            <w:tcW w:w="4820" w:type="dxa"/>
-          </w:tcPr>
-          <w:p>
-            <w:pPr>
-              <w:ind w:left="2460"/>
-              <w:rPr>
-                <w:noProof/>
-              </w:rPr>
-            </w:pPr>
-            <w:r>
-              <w:rPr>
-                <w:noProof/>
-              </w:rPr>
-              <w:t>G15' G41' P44' G72' G75'</w:t>
-            </w:r>
-          </w:p>
-        </w:tc>
-      </w:tr>
-      <w:tr>
-        <w:tc>
-          <w:tcPr>
-            <w:tcW w:w="840" w:type="dxa"/>
-          </w:tcPr>
-          <w:p>
-            <w:pPr>
-              <w:rPr>
-                <w:noProof/>
-              </w:rPr>
-            </w:pPr>
-            <w:r>
-              <w:rPr>
-                <w:noProof/>
-              </w:rPr>
-              <w:t>ROU</w:t>
-            </w:r>
-          </w:p>
-        </w:tc>
-        <w:tc>
-          <w:tcPr>
-            <w:tcW w:w="3833" w:type="dxa"/>
-            <w:gridSpan w:val="2"/>
-          </w:tcPr>
-          <w:p>
-            <w:pPr>
-              <w:ind w:left="940"/>
-              <w:rPr>
-                <w:noProof/>
-              </w:rPr>
-            </w:pPr>
-            <w:r>
-              <w:rPr>
-                <w:noProof/>
-              </w:rPr>
-              <w:t>DUMITRESCU</w:t>
-            </w:r>
-          </w:p>
-        </w:tc>
-        <w:tc>
-          <w:tcPr>
-            <w:tcW w:w="4820" w:type="dxa"/>
-          </w:tcPr>
-          <w:p>
-            <w:pPr>
-              <w:ind w:left="2220"/>
-              <w:rPr>
-                <w:noProof/>
-              </w:rPr>
-            </w:pPr>
-            <w:r>
-              <w:rPr>
-                <w:noProof/>
-              </w:rPr>
-              <w:t>G11' G18' Y84' O88'</w:t>
-            </w:r>
-          </w:p>
-        </w:tc>
-      </w:tr>
-      <w:tr>
-        <w:tc>
-          <w:tcPr>
-            <w:tcW w:w="840" w:type="dxa"/>
-          </w:tcPr>
-          <w:p>
-            <w:pPr>
-              <w:rPr>
-                <w:noProof/>
-              </w:rPr>
-            </w:pPr>
-            <w:r>
-              <w:rPr>
-                <w:noProof/>
-              </w:rPr>
-              <w:t>GER</w:t>
-            </w:r>
-          </w:p>
-        </w:tc>
-        <w:tc>
-          <w:tcPr>
-            <w:tcW w:w="3833" w:type="dxa"/>
-            <w:gridSpan w:val="2"/>
-          </w:tcPr>
-          <w:p>
-            <w:pPr>
-              <w:ind w:left="1150"/>
-              <w:rPr>
-                <w:noProof/>
-              </w:rPr>
-            </w:pPr>
-            <w:r>
-              <w:rPr>
-                <w:noProof/>
-              </w:rPr>
-              <w:t>KLOSE</w:t>
-            </w:r>
-          </w:p>
-        </w:tc>
-        <w:tc>
-          <w:tcPr>
-            <w:tcW w:w="4820" w:type="dxa"/>
-          </w:tcPr>
-          <w:p>
-            <w:pPr>
-              <w:ind w:left="2080"/>
-              <w:rPr>
-                <w:noProof/>
-              </w:rPr>
-            </w:pPr>
-            <w:r>
-              <w:rPr>
-                <w:noProof/>
-              </w:rPr>
-              <w:t>G20' G25' G70' O76'</w:t>
-            </w:r>
-          </w:p>
-        </w:tc>
-      </w:tr>
-      <w:tr>
-        <w:tc>
-          <w:tcPr>
-            <w:tcW w:w="840" w:type="dxa"/>
-          </w:tcPr>
-          <w:p>
-            <w:pPr>
-              <w:rPr>
-                <w:noProof/>
-              </w:rPr>
-            </w:pPr>
-            <w:r>
-              <w:rPr>
-                <w:noProof/>
-              </w:rPr>
-              <w:t>CMR</w:t>
-            </w:r>
-          </w:p>
-        </w:tc>
-        <w:tc>
-          <w:tcPr>
-            <w:tcW w:w="3833" w:type="dxa"/>
-            <w:gridSpan w:val="2"/>
-          </w:tcPr>
-          <w:p>
-            <w:pPr>
-              <w:ind w:left="1210"/>
-              <w:rPr>
-                <w:noProof/>
-              </w:rPr>
-            </w:pPr>
-            <w:r>
-              <w:rPr>
-                <w:noProof/>
-              </w:rPr>
-              <w:t>SUFFO</w:t>
-            </w:r>
-          </w:p>
-        </w:tc>
-        <w:tc>
-          <w:tcPr>
-            <w:tcW w:w="4820" w:type="dxa"/>
-          </w:tcPr>
-          <w:p>
-            <w:pPr>
-              <w:ind w:left="2230"/>
-              <w:rPr>
-                <w:noProof/>
-              </w:rPr>
-            </w:pPr>
-            <w:r>
-              <w:rPr>
-                <w:noProof/>
-              </w:rPr>
-              <w:t>I53' Y60' Y77' RSY77'</w:t>
-            </w:r>
-          </w:p>
-        </w:tc>
-      </w:tr>
-      <w:tr>
-        <w:tc>
-          <w:tcPr>
-            <w:tcW w:w="840" w:type="dxa"/>
-          </w:tcPr>
-          <w:p>
-            <w:pPr>
-              <w:rPr>
-                <w:noProof/>
-              </w:rPr>
-            </w:pPr>
-            <w:r>
-              <w:rPr>
-                <w:noProof/>
-              </w:rPr>
-              <w:t>PAR</w:t>
-            </w:r>
-          </w:p>
-        </w:tc>
-        <w:tc>
-          <w:tcPr>
-            <w:tcW w:w="3833" w:type="dxa"/>
-            <w:gridSpan w:val="2"/>
-          </w:tcPr>
-          <w:p>
-            <w:pPr>
-              <w:ind w:left="1090"/>
-              <w:rPr>
-                <w:noProof/>
-              </w:rPr>
-            </w:pPr>
-            <w:r>
-              <w:rPr>
-                <w:noProof/>
-              </w:rPr>
-              <w:t>CUEVAS</w:t>
-            </w:r>
-          </w:p>
-        </w:tc>
-        <w:tc>
-          <w:tcPr>
-            <w:tcW w:w="4820" w:type="dxa"/>
-          </w:tcPr>
-          <w:p>
-            <w:pPr>
-              <w:ind w:left="2270"/>
-              <w:rPr>
-                <w:noProof/>
-              </w:rPr>
-            </w:pPr>
-            <w:r>
-              <w:rPr>
-                <w:noProof/>
-              </w:rPr>
-              <w:t>I61' G65' G84' O90'</w:t>
-            </w:r>
-          </w:p>
-        </w:tc>
-      </w:tr>
-      <w:tr>
-        <w:tc>
-          <w:tcPr>
-            <w:tcW w:w="840" w:type="dxa"/>
-          </w:tcPr>
-          <w:p>
-            <w:pPr>
-              <w:rPr>
-                <w:noProof/>
-              </w:rPr>
-            </w:pPr>
-            <w:r>
-              <w:rPr>
-                <w:noProof/>
-              </w:rPr>
-              <w:t>AUS</w:t>
-            </w:r>
-          </w:p>
-        </w:tc>
-        <w:tc>
-          <w:tcPr>
-            <w:tcW w:w="3833" w:type="dxa"/>
-            <w:gridSpan w:val="2"/>
-          </w:tcPr>
-          <w:p>
-            <w:pPr>
-              <w:ind w:left="1100"/>
-              <w:rPr>
-                <w:noProof/>
-              </w:rPr>
-            </w:pPr>
-            <w:r>
-              <w:rPr>
-                <w:noProof/>
-              </w:rPr>
-              <w:t>CAHILL</w:t>
-            </w:r>
-          </w:p>
-        </w:tc>
-        <w:tc>
-          <w:tcPr>
-            <w:tcW w:w="4820" w:type="dxa"/>
-          </w:tcPr>
-          <w:p>
-            <w:pPr>
-              <w:ind w:left="2590"/>
-              <w:rPr>
-                <w:noProof/>
-              </w:rPr>
-            </w:pPr>
-            <w:r>
-              <w:rPr>
-                <w:noProof/>
-              </w:rPr>
-              <w:t>I53' Y69' G84' G89'</w:t>
-            </w:r>
-          </w:p>
-        </w:tc>
-      </w:tr>
-      <w:tr>
-        <w:tc>
-          <w:tcPr>
-            <w:tcW w:w="840" w:type="dxa"/>
-          </w:tcPr>
-          <w:p>
-            <w:pPr>
-              <w:rPr>
-                <w:noProof/>
-              </w:rPr>
-            </w:pPr>
-            <w:r>
-              <w:rPr>
-                <w:noProof/>
-              </w:rPr>
-              <w:t>CZE</w:t>
-            </w:r>
-          </w:p>
-        </w:tc>
-        <w:tc>
-          <w:tcPr>
-            <w:tcW w:w="3833" w:type="dxa"/>
-            <w:gridSpan w:val="2"/>
-          </w:tcPr>
-          <w:p>
-            <w:pPr>
-              <w:ind w:left="1010"/>
-              <w:rPr>
-                <w:noProof/>
-              </w:rPr>
-            </w:pPr>
-            <w:r>
-              <w:rPr>
-                <w:noProof/>
-              </w:rPr>
-              <w:t>ROSICKY</w:t>
-            </w:r>
-          </w:p>
-        </w:tc>
-        <w:tc>
-          <w:tcPr>
-            <w:tcW w:w="4820" w:type="dxa"/>
-          </w:tcPr>
-          <w:p>
-            <w:pPr>
-              <w:ind w:left="2600"/>
-              <w:rPr>
-                <w:noProof/>
-              </w:rPr>
-            </w:pPr>
-            <w:r>
-              <w:rPr>
-                <w:noProof/>
-              </w:rPr>
-              <w:t>G36' G76' Y81' O86'</w:t>
-            </w:r>
-          </w:p>
-        </w:tc>
-      </w:tr>
-      <w:tr>
-        <w:tc>
-          <w:tcPr>
-            <w:tcW w:w="840" w:type="dxa"/>
-          </w:tcPr>
-          <w:p>
-            <w:pPr>
-              <w:rPr>
-                <w:noProof/>
-              </w:rPr>
-            </w:pPr>
-            <w:r>
-              <w:rPr>
-                <w:noProof/>
-              </w:rPr>
-              <w:t>SCG</w:t>
-            </w:r>
-          </w:p>
-        </w:tc>
-        <w:tc>
-          <w:tcPr>
-            <w:tcW w:w="3833" w:type="dxa"/>
-            <w:gridSpan w:val="2"/>
-          </w:tcPr>
-          <w:p>
-            <w:pPr>
-              <w:ind w:left="1190"/>
-              <w:rPr>
-                <w:noProof/>
-              </w:rPr>
-            </w:pPr>
-            <w:r>
-              <w:rPr>
-                <w:noProof/>
-              </w:rPr>
-              <w:t>NADJ</w:t>
-            </w:r>
-          </w:p>
-        </w:tc>
-        <w:tc>
-          <w:tcPr>
-            <w:tcW w:w="4820" w:type="dxa"/>
-          </w:tcPr>
-          <w:p>
-            <w:pPr>
-              <w:ind w:left="2730"/>
-              <w:rPr>
-                <w:noProof/>
-              </w:rPr>
-            </w:pPr>
-            <w:r>
-              <w:rPr>
-                <w:noProof/>
-              </w:rPr>
-              <w:t>I16' Y17' Y45' RSY45'</w:t>
-            </w:r>
-          </w:p>
-        </w:tc>
-      </w:tr>
-      <w:tr>
-        <w:tc>
-          <w:tcPr>
-            <w:tcW w:w="840" w:type="dxa"/>
-          </w:tcPr>
-          <w:p>
-            <w:pPr>
-              <w:rPr>
-                <w:noProof/>
-              </w:rPr>
-            </w:pPr>
-            <w:r>
-              <w:rPr>
-                <w:noProof/>
-              </w:rPr>
-              <w:t>GER</w:t>
-            </w:r>
-          </w:p>
-        </w:tc>
-        <w:tc>
-          <w:tcPr>
-            <w:tcW w:w="3833" w:type="dxa"/>
-            <w:gridSpan w:val="2"/>
-          </w:tcPr>
-          <w:p>
-            <w:pPr>
-              <w:ind w:left="700"/>
-              <w:rPr>
-                <w:noProof/>
-              </w:rPr>
-            </w:pPr>
-            <w:r>
-              <w:rPr>
-                <w:noProof/>
-              </w:rPr>
-              <w:t>SCHWEINSTEIGER</w:t>
-            </w:r>
-          </w:p>
-        </w:tc>
-        <w:tc>
-          <w:tcPr>
-            <w:tcW w:w="4820" w:type="dxa"/>
-          </w:tcPr>
-          <w:p>
-            <w:pPr>
-              <w:ind w:left="2220"/>
-              <w:rPr>
-                <w:noProof/>
-              </w:rPr>
-            </w:pPr>
-            <w:r>
-              <w:rPr>
-                <w:noProof/>
-              </w:rPr>
-              <w:t>G56' G78' Y78' O79'</w:t>
-            </w:r>
-          </w:p>
-        </w:tc>
-      </w:tr>
-      <w:tr>
-        <w:tc>
-          <w:tcPr>
-            <w:tcW w:w="840" w:type="dxa"/>
-          </w:tcPr>
-          <w:p>
-            <w:pPr>
-              <w:rPr>
-                <w:noProof/>
-              </w:rPr>
-            </w:pPr>
-            <w:r>
-              <w:rPr>
-                <w:noProof/>
-              </w:rPr>
-              <w:t>URU</w:t>
-            </w:r>
-          </w:p>
-        </w:tc>
-        <w:tc>
-          <w:tcPr>
-            <w:tcW w:w="3833" w:type="dxa"/>
-            <w:gridSpan w:val="2"/>
-          </w:tcPr>
-          <w:p>
-            <w:pPr>
-              <w:ind w:left="1080"/>
-              <w:rPr>
-                <w:noProof/>
-              </w:rPr>
-            </w:pPr>
-            <w:r>
-              <w:rPr>
-                <w:noProof/>
-              </w:rPr>
-              <w:t>LODEIRO</w:t>
-            </w:r>
-          </w:p>
-        </w:tc>
-        <w:tc>
-          <w:tcPr>
-            <w:tcW w:w="4820" w:type="dxa"/>
-          </w:tcPr>
-          <w:p>
-            <w:pPr>
-              <w:ind w:left="2430"/>
-              <w:rPr>
-                <w:noProof/>
-              </w:rPr>
-            </w:pPr>
-            <w:r>
-              <w:rPr>
-                <w:noProof/>
-              </w:rPr>
-              <w:t>I63' Y65' Y81' RSY81'</w:t>
-            </w:r>
-          </w:p>
-        </w:tc>
-      </w:tr>
-      <w:tr>
-        <w:tc>
-          <w:tcPr>
-            <w:tcW w:w="840" w:type="dxa"/>
-          </w:tcPr>
-          <w:p>
-            <w:pPr>
-              <w:rPr>
-                <w:noProof/>
-              </w:rPr>
-            </w:pPr>
-            <w:r>
-              <w:rPr>
-                <w:noProof/>
-              </w:rPr>
-              <w:t>ALG</w:t>
-            </w:r>
-          </w:p>
-        </w:tc>
-        <w:tc>
-          <w:tcPr>
-            <w:tcW w:w="3833" w:type="dxa"/>
-            <w:gridSpan w:val="2"/>
-          </w:tcPr>
-          <w:p>
-            <w:pPr>
-              <w:ind w:left="1040"/>
-              <w:rPr>
-                <w:noProof/>
-              </w:rPr>
-            </w:pPr>
-            <w:r>
-              <w:rPr>
-                <w:noProof/>
-              </w:rPr>
-              <w:t>GHEZZAL</w:t>
-            </w:r>
-          </w:p>
-        </w:tc>
-        <w:tc>
-          <w:tcPr>
-            <w:tcW w:w="4820" w:type="dxa"/>
-          </w:tcPr>
-          <w:p>
-            <w:pPr>
-              <w:ind w:left="2510"/>
-              <w:rPr>
-                <w:noProof/>
-              </w:rPr>
-            </w:pPr>
-            <w:r>
-              <w:rPr>
-                <w:noProof/>
-              </w:rPr>
-              <w:t>I58' Y59' Y73' RSY73'</w:t>
-            </w:r>
-          </w:p>
-        </w:tc>
-      </w:tr>
-      <w:tr>
-        <w:tc>
-          <w:tcPr>
-            <w:tcW w:w="840" w:type="dxa"/>
-          </w:tcPr>
-          <w:p>
-            <w:pPr>
-              <w:rPr>
-                <w:noProof/>
-              </w:rPr>
-            </w:pPr>
-            <w:r>
-              <w:rPr>
-                <w:noProof/>
-              </w:rPr>
-              <w:t>ARG</w:t>
-            </w:r>
-          </w:p>
-        </w:tc>
-        <w:tc>
-          <w:tcPr>
-            <w:tcW w:w="3833" w:type="dxa"/>
-            <w:gridSpan w:val="2"/>
-          </w:tcPr>
-          <w:p>
-            <w:pPr>
-              <w:ind w:left="1070"/>
-              <w:rPr>
-                <w:noProof/>
-              </w:rPr>
-            </w:pPr>
-            <w:r>
-              <w:rPr>
-                <w:noProof/>
-              </w:rPr>
-              <w:t>HIGUAIN</w:t>
-            </w:r>
-          </w:p>
-        </w:tc>
-        <w:tc>
-          <w:tcPr>
-            <w:tcW w:w="4820" w:type="dxa"/>
-          </w:tcPr>
-          <w:p>
-            <w:pPr>
-              <w:ind w:left="1960"/>
-              <w:rPr>
-                <w:noProof/>
-              </w:rPr>
-            </w:pPr>
-            <w:r>
-              <w:rPr>
-                <w:noProof/>
-              </w:rPr>
-              <w:t>G33' G76' G80' O82'</w:t>
-            </w:r>
-          </w:p>
-        </w:tc>
-      </w:tr>
-      <w:tr>
-        <w:tc>
-          <w:tcPr>
-            <w:tcW w:w="840" w:type="dxa"/>
-          </w:tcPr>
-          <w:p>
-            <w:pPr>
-              <w:rPr>
-                <w:noProof/>
-              </w:rPr>
-            </w:pPr>
-            <w:r>
-              <w:rPr>
-                <w:noProof/>
-              </w:rPr>
-              <w:t>SVK</w:t>
-            </w:r>
-          </w:p>
-        </w:tc>
-        <w:tc>
-          <w:tcPr>
-            <w:tcW w:w="3833" w:type="dxa"/>
-            <w:gridSpan w:val="2"/>
-          </w:tcPr>
-          <w:p>
-            <w:pPr>
-              <w:ind w:left="1070"/>
-              <w:rPr>
-                <w:noProof/>
-              </w:rPr>
-            </w:pPr>
-            <w:r>
-              <w:rPr>
-                <w:noProof/>
-              </w:rPr>
-              <w:t>VITTEK</w:t>
-            </w:r>
-          </w:p>
-        </w:tc>
-        <w:tc>
-          <w:tcPr>
-            <w:tcW w:w="4820" w:type="dxa"/>
-          </w:tcPr>
-          <w:p>
-            <w:pPr>
-              <w:ind w:left="2180"/>
-              <w:rPr>
-                <w:noProof/>
-              </w:rPr>
-            </w:pPr>
-            <w:r>
-              <w:rPr>
-                <w:noProof/>
-              </w:rPr>
-              <w:t>G25' Y40' G73' O90'</w:t>
-            </w:r>
-          </w:p>
-        </w:tc>
-      </w:tr>
-      <w:tr>
-        <w:tc>
-          <w:tcPr>
-            <w:tcW w:w="840" w:type="dxa"/>
-          </w:tcPr>
-          <w:p>
-            <w:pPr>
-              <w:rPr>
-                <w:noProof/>
-              </w:rPr>
-            </w:pPr>
-            <w:r>
-              <w:rPr>
-                <w:noProof/>
-              </w:rPr>
-              <w:t>BRA</w:t>
-            </w:r>
-          </w:p>
-        </w:tc>
-        <w:tc>
-          <w:tcPr>
-            <w:tcW w:w="3833" w:type="dxa"/>
-            <w:gridSpan w:val="2"/>
-          </w:tcPr>
-          <w:p>
-            <w:pPr>
-              <w:ind w:left="950"/>
-              <w:rPr>
-                <w:noProof/>
-              </w:rPr>
-            </w:pPr>
-            <w:r>
-              <w:rPr>
-                <w:noProof/>
-              </w:rPr>
-              <w:t>NEYMAR JR</w:t>
-            </w:r>
-          </w:p>
-        </w:tc>
-        <w:tc>
-          <w:tcPr>
-            <w:tcW w:w="4820" w:type="dxa"/>
-          </w:tcPr>
-          <w:p>
-            <w:pPr>
-              <w:ind w:left="2350"/>
-              <w:rPr>
-                <w:noProof/>
-              </w:rPr>
-            </w:pPr>
-            <w:r>
-              <w:rPr>
-                <w:noProof/>
-              </w:rPr>
-              <w:t>Y27' G29' P71' O88'</w:t>
-            </w:r>
-          </w:p>
-        </w:tc>
-      </w:tr>
-      <w:tr>
-        <w:tc>
-          <w:tcPr>
-            <w:tcW w:w="840" w:type="dxa"/>
-          </w:tcPr>
-          <w:p>
-            <w:pPr>
-              <w:rPr>
-                <w:noProof/>
-              </w:rPr>
-            </w:pPr>
-            <w:r>
-              <w:rPr>
-                <w:noProof/>
-              </w:rPr>
-              <w:t>NED</w:t>
-            </w:r>
-          </w:p>
-        </w:tc>
-        <w:tc>
-          <w:tcPr>
-            <w:tcW w:w="3833" w:type="dxa"/>
-            <w:gridSpan w:val="2"/>
-          </w:tcPr>
-          <w:p>
-            <w:pPr>
-              <w:ind w:left="970"/>
-              <w:rPr>
-                <w:noProof/>
-              </w:rPr>
-            </w:pPr>
-            <w:r>
-              <w:rPr>
-                <w:noProof/>
-              </w:rPr>
-              <w:t>V. PERSIE</w:t>
-            </w:r>
-          </w:p>
-        </w:tc>
-        <w:tc>
-          <w:tcPr>
-            <w:tcW w:w="4820" w:type="dxa"/>
-          </w:tcPr>
-          <w:p>
-            <w:pPr>
-              <w:ind w:left="2250"/>
-              <w:rPr>
-                <w:noProof/>
-              </w:rPr>
-            </w:pPr>
-            <w:r>
-              <w:rPr>
-                <w:noProof/>
-              </w:rPr>
-              <w:t>G44' Y66' G72' O79'</w:t>
-            </w:r>
-          </w:p>
-        </w:tc>
-      </w:tr>
-      <w:tr>
-        <w:tc>
-          <w:tcPr>
-            <w:tcW w:w="840" w:type="dxa"/>
-          </w:tcPr>
-          <w:p>
-            <w:pPr>
-              <w:rPr>
-                <w:noProof/>
-              </w:rPr>
-            </w:pPr>
-            <w:r>
-              <w:rPr>
-                <w:noProof/>
-              </w:rPr>
-              <w:t>GER</w:t>
-            </w:r>
-          </w:p>
-        </w:tc>
-        <w:tc>
-          <w:tcPr>
-            <w:tcW w:w="3833" w:type="dxa"/>
-            <w:gridSpan w:val="2"/>
-          </w:tcPr>
-          <w:p>
-            <w:pPr>
-              <w:ind w:left="1100"/>
-              <w:rPr>
-                <w:noProof/>
-              </w:rPr>
-            </w:pPr>
-            <w:r>
-              <w:rPr>
-                <w:noProof/>
-              </w:rPr>
-              <w:t>M</w:t>
-            </w:r>
-            <w:r>
-              <w:rPr>
-                <w:noProof/>
-              </w:rPr>
-              <w:t>U</w:t>
-            </w:r>
-            <w:r>
-              <w:rPr>
-                <w:noProof/>
-              </w:rPr>
-              <w:t>LLER</w:t>
-            </w:r>
-          </w:p>
-        </w:tc>
-        <w:tc>
-          <w:tcPr>
-            <w:tcW w:w="4820" w:type="dxa"/>
-          </w:tcPr>
-          <w:p>
-            <w:pPr>
-              <w:ind w:left="2610"/>
-              <w:rPr>
-                <w:noProof/>
-              </w:rPr>
-            </w:pPr>
-            <w:r>
-              <w:rPr>
-                <w:noProof/>
-              </w:rPr>
-              <w:t>P12' G45' G78' O82'</w:t>
-            </w:r>
-          </w:p>
-        </w:tc>
-      </w:tr>
-      <w:tr>
-        <w:tc>
-          <w:tcPr>
-            <w:tcW w:w="840" w:type="dxa"/>
-          </w:tcPr>
-          <w:p>
-            <w:pPr>
-              <w:rPr>
-                <w:noProof/>
-              </w:rPr>
-            </w:pPr>
-            <w:r>
-              <w:rPr>
-                <w:noProof/>
-              </w:rPr>
-              <w:t>SUI</w:t>
-            </w:r>
-          </w:p>
-        </w:tc>
-        <w:tc>
-          <w:tcPr>
-            <w:tcW w:w="3833" w:type="dxa"/>
-            <w:gridSpan w:val="2"/>
-          </w:tcPr>
-          <w:p>
-            <w:pPr>
-              <w:ind w:left="980"/>
-              <w:rPr>
-                <w:noProof/>
-              </w:rPr>
-            </w:pPr>
-            <w:r>
-              <w:rPr>
-                <w:noProof/>
-              </w:rPr>
-              <w:t>SHAQIRI</w:t>
-            </w:r>
-          </w:p>
-        </w:tc>
-        <w:tc>
-          <w:tcPr>
-            <w:tcW w:w="4820" w:type="dxa"/>
-          </w:tcPr>
-          <w:p>
-            <w:pPr>
-              <w:ind w:left="3120"/>
-              <w:rPr>
-                <w:noProof/>
-              </w:rPr>
-            </w:pPr>
-            <w:r>
-              <w:rPr>
-                <w:noProof/>
-              </w:rPr>
-              <w:t>G6' G31' G71' O87'</w:t>
-            </w:r>
-          </w:p>
-        </w:tc>
-      </w:tr>
-    </w:tbl>
-    <w:p/>
+      <w:r>
+        <w:rPr>
+          <w:noProof/>
+        </w:rPr>
+        <w:drawing>
+          <wp:inline distT="0" distB="0" distL="0" distR="0" wp14:anchorId="093FC24B" wp14:editId="2A9C923B">
+            <wp:extent cx="5760720" cy="3414395"/>
+            <wp:effectExtent l="0" t="0" r="0" b="0"/>
+            <wp:docPr id="7" name="Image 7" descr="Une image contenant table&#10;&#10;Description générée automatiquement"/>
+            <wp:cNvGraphicFramePr>
+              <a:graphicFrameLocks xmlns:a="http://schemas.openxmlformats.org/drawingml/2006/main" noChangeAspect="1"/>
+            </wp:cNvGraphicFramePr>
+            <a:graphic xmlns:a="http://schemas.openxmlformats.org/drawingml/2006/main">
+              <a:graphicData uri="http://schemas.openxmlformats.org/drawingml/2006/picture">
+                <pic:pic xmlns:pic="http://schemas.openxmlformats.org/drawingml/2006/picture">
+                  <pic:nvPicPr>
+                    <pic:cNvPr id="7" name="Image 7" descr="Une image contenant table&#10;&#10;Description générée automatiquement"/>
+                    <pic:cNvPicPr>
+                      <a:picLocks noChangeAspect="1" noChangeArrowheads="1"/>
+                    </pic:cNvPicPr>
+                  </pic:nvPicPr>
+                  <pic:blipFill>
+                    <a:blip r:embed="rId16" cstate="print">
+                      <a:extLst>
+                        <a:ext uri="{28A0092B-C50C-407E-A947-70E740481C1C}">
+                          <a14:useLocalDpi xmlns:a14="http://schemas.microsoft.com/office/drawing/2010/main" val="0"/>
+                        </a:ext>
+                      </a:extLst>
+                    </a:blip>
+                    <a:srcRect/>
+                    <a:stretch>
+                      <a:fillRect/>
+                    </a:stretch>
+                  </pic:blipFill>
+                  <pic:spPr bwMode="auto">
+                    <a:xfrm>
+                      <a:off x="0" y="0"/>
+                      <a:ext cx="5760720" cy="3414395"/>
+                    </a:xfrm>
+                    <a:prstGeom prst="rect">
+                      <a:avLst/>
+                    </a:prstGeom>
+                    <a:noFill/>
+                    <a:ln>
+                      <a:noFill/>
+                    </a:ln>
+                  </pic:spPr>
+                </pic:pic>
+              </a:graphicData>
+            </a:graphic>
+          </wp:inline>
+        </w:drawing>
+      </w:r>
+    </w:p>
     <w:p/>
     <w:p/>
     <w:p/>

</xml_diff>